<commit_message>
Updated Guide and WinForms Doc
Just an update for the Electronics Guide and the WinForms-Arduino document
</commit_message>
<xml_diff>
--- a/WinForms-Arduino.docx
+++ b/WinForms-Arduino.docx
@@ -28,9 +28,36 @@
         <w:spacing w:after="0" w:line="240" w:lineRule="auto"/>
       </w:pPr>
       <w:r>
+        <w:t xml:space="preserve">Video Walkthrough: </w:t>
+      </w:r>
+      <w:hyperlink r:id="rId5" w:history="1">
+        <w:r>
+          <w:rPr>
+            <w:rStyle w:val="Hyperlink"/>
+          </w:rPr>
+          <w:t>https://youtu.be</w:t>
+        </w:r>
+        <w:r>
+          <w:rPr>
+            <w:rStyle w:val="Hyperlink"/>
+          </w:rPr>
+          <w:t>/OYlVoxesuv0</w:t>
+        </w:r>
+      </w:hyperlink>
+    </w:p>
+    <w:p>
+      <w:pPr>
+        <w:spacing w:after="0" w:line="240" w:lineRule="auto"/>
+      </w:pPr>
+    </w:p>
+    <w:p>
+      <w:pPr>
+        <w:spacing w:after="0" w:line="240" w:lineRule="auto"/>
+      </w:pPr>
+      <w:r>
         <w:t xml:space="preserve">Prerequisites: Windows OS with </w:t>
       </w:r>
-      <w:hyperlink r:id="rId5" w:history="1">
+      <w:hyperlink r:id="rId6" w:history="1">
         <w:r>
           <w:t>Visual Studio Community</w:t>
         </w:r>
@@ -44,7 +71,7 @@
       <w:r>
         <w:t xml:space="preserve">desktop development’ selected in the installer), and </w:t>
       </w:r>
-      <w:hyperlink r:id="rId6" w:history="1">
+      <w:hyperlink r:id="rId7" w:history="1">
         <w:r>
           <w:t>Arduino</w:t>
         </w:r>
@@ -52,7 +79,7 @@
       <w:r>
         <w:t xml:space="preserve">* installed (optionally Visual Micro, see </w:t>
       </w:r>
-      <w:hyperlink r:id="rId7" w:anchor="heading=h.hoe020vwufaj" w:history="1">
+      <w:hyperlink r:id="rId8" w:anchor="heading=h.hoe020vwufaj" w:history="1">
         <w:r>
           <w:t>debugging</w:t>
         </w:r>
@@ -85,63 +112,113 @@
     </w:p>
     <w:p>
       <w:r>
-        <w:t xml:space="preserve">* DO NOT install Arduino using Windows App Store, just download the regular Windows installer (or ZIP) and </w:t>
-      </w:r>
-      <w:r>
         <w:rPr>
           <w:noProof/>
         </w:rPr>
         <mc:AlternateContent>
-          <mc:Choice Requires="wps">
+          <mc:Choice Requires="wpg">
             <w:drawing>
-              <wp:anchor distT="0" distB="0" distL="114300" distR="114300" simplePos="0" relativeHeight="251663360" behindDoc="0" locked="0" layoutInCell="1" allowOverlap="1" wp14:anchorId="39CECFC1" wp14:editId="4E050251">
+              <wp:anchor distT="0" distB="0" distL="114300" distR="114300" simplePos="0" relativeHeight="251663360" behindDoc="0" locked="0" layoutInCell="1" allowOverlap="1" wp14:anchorId="144D9308" wp14:editId="55225FD7">
                 <wp:simplePos x="0" y="0"/>
                 <wp:positionH relativeFrom="column">
-                  <wp:posOffset>4810125</wp:posOffset>
+                  <wp:posOffset>3676650</wp:posOffset>
                 </wp:positionH>
                 <wp:positionV relativeFrom="paragraph">
-                  <wp:posOffset>378460</wp:posOffset>
+                  <wp:posOffset>722630</wp:posOffset>
                 </wp:positionV>
-                <wp:extent cx="819150" cy="581025"/>
-                <wp:effectExtent l="38100" t="0" r="19050" b="47625"/>
+                <wp:extent cx="1905000" cy="962025"/>
+                <wp:effectExtent l="0" t="0" r="19050" b="28575"/>
                 <wp:wrapNone/>
-                <wp:docPr id="4" name="Straight Arrow Connector 4"/>
+                <wp:docPr id="1" name="Group 1"/>
                 <wp:cNvGraphicFramePr/>
                 <a:graphic xmlns:a="http://schemas.openxmlformats.org/drawingml/2006/main">
-                  <a:graphicData uri="http://schemas.microsoft.com/office/word/2010/wordprocessingShape">
-                    <wps:wsp>
-                      <wps:cNvCnPr/>
-                      <wps:spPr>
-                        <a:xfrm flipH="1">
+                  <a:graphicData uri="http://schemas.microsoft.com/office/word/2010/wordprocessingGroup">
+                    <wpg:wgp>
+                      <wpg:cNvGrpSpPr/>
+                      <wpg:grpSpPr>
+                        <a:xfrm>
                           <a:off x="0" y="0"/>
-                          <a:ext cx="819150" cy="581025"/>
+                          <a:ext cx="1905000" cy="962025"/>
+                          <a:chOff x="0" y="0"/>
+                          <a:chExt cx="1905000" cy="962025"/>
                         </a:xfrm>
-                        <a:prstGeom prst="straightConnector1">
-                          <a:avLst/>
-                        </a:prstGeom>
-                        <a:ln>
-                          <a:solidFill>
-                            <a:srgbClr val="FF0000"/>
-                          </a:solidFill>
-                          <a:tailEnd type="triangle"/>
-                        </a:ln>
-                      </wps:spPr>
-                      <wps:style>
-                        <a:lnRef idx="1">
-                          <a:schemeClr val="accent1"/>
-                        </a:lnRef>
-                        <a:fillRef idx="0">
-                          <a:schemeClr val="accent1"/>
-                        </a:fillRef>
-                        <a:effectRef idx="0">
-                          <a:schemeClr val="accent1"/>
-                        </a:effectRef>
-                        <a:fontRef idx="minor">
-                          <a:schemeClr val="tx1"/>
-                        </a:fontRef>
-                      </wps:style>
-                      <wps:bodyPr/>
-                    </wps:wsp>
+                      </wpg:grpSpPr>
+                      <wps:wsp>
+                        <wps:cNvPr id="5" name="Oval 5"/>
+                        <wps:cNvSpPr/>
+                        <wps:spPr>
+                          <a:xfrm>
+                            <a:off x="0" y="561975"/>
+                            <a:ext cx="1190625" cy="400050"/>
+                          </a:xfrm>
+                          <a:prstGeom prst="ellipse">
+                            <a:avLst/>
+                          </a:prstGeom>
+                          <a:noFill/>
+                          <a:ln>
+                            <a:solidFill>
+                              <a:srgbClr val="FF0000"/>
+                            </a:solidFill>
+                          </a:ln>
+                        </wps:spPr>
+                        <wps:style>
+                          <a:lnRef idx="2">
+                            <a:schemeClr val="accent1">
+                              <a:shade val="50000"/>
+                            </a:schemeClr>
+                          </a:lnRef>
+                          <a:fillRef idx="1">
+                            <a:schemeClr val="accent1"/>
+                          </a:fillRef>
+                          <a:effectRef idx="0">
+                            <a:schemeClr val="accent1"/>
+                          </a:effectRef>
+                          <a:fontRef idx="minor">
+                            <a:schemeClr val="lt1"/>
+                          </a:fontRef>
+                        </wps:style>
+                        <wps:bodyPr rot="0" spcFirstLastPara="0" vertOverflow="overflow" horzOverflow="overflow" vert="horz" wrap="square" lIns="91440" tIns="45720" rIns="91440" bIns="45720" numCol="1" spcCol="0" rtlCol="0" fromWordArt="0" anchor="ctr" anchorCtr="0" forceAA="0" compatLnSpc="1">
+                          <a:prstTxWarp prst="textNoShape">
+                            <a:avLst/>
+                          </a:prstTxWarp>
+                          <a:noAutofit/>
+                        </wps:bodyPr>
+                      </wps:wsp>
+                      <wps:wsp>
+                        <wps:cNvPr id="4" name="Straight Arrow Connector 4"/>
+                        <wps:cNvCnPr/>
+                        <wps:spPr>
+                          <a:xfrm flipH="1">
+                            <a:off x="1085850" y="0"/>
+                            <a:ext cx="819150" cy="581025"/>
+                          </a:xfrm>
+                          <a:prstGeom prst="straightConnector1">
+                            <a:avLst/>
+                          </a:prstGeom>
+                          <a:ln>
+                            <a:solidFill>
+                              <a:srgbClr val="FF0000"/>
+                            </a:solidFill>
+                            <a:tailEnd type="triangle"/>
+                          </a:ln>
+                        </wps:spPr>
+                        <wps:style>
+                          <a:lnRef idx="1">
+                            <a:schemeClr val="accent1"/>
+                          </a:lnRef>
+                          <a:fillRef idx="0">
+                            <a:schemeClr val="accent1"/>
+                          </a:fillRef>
+                          <a:effectRef idx="0">
+                            <a:schemeClr val="accent1"/>
+                          </a:effectRef>
+                          <a:fontRef idx="minor">
+                            <a:schemeClr val="tx1"/>
+                          </a:fontRef>
+                        </wps:style>
+                        <wps:bodyPr/>
+                      </wps:wsp>
+                    </wpg:wgp>
                   </a:graphicData>
                 </a:graphic>
               </wp:anchor>
@@ -149,95 +226,24 @@
           </mc:Choice>
           <mc:Fallback>
             <w:pict>
-              <v:shapetype w14:anchorId="3BC62494" id="_x0000_t32" coordsize="21600,21600" o:spt="32" o:oned="t" path="m,l21600,21600e" filled="f">
-                <v:path arrowok="t" fillok="f" o:connecttype="none"/>
-                <o:lock v:ext="edit" shapetype="t"/>
-              </v:shapetype>
-              <v:shape id="Straight Arrow Connector 4" o:spid="_x0000_s1026" type="#_x0000_t32" style="position:absolute;margin-left:378.75pt;margin-top:29.8pt;width:64.5pt;height:45.75pt;flip:x;z-index:251663360;visibility:visible;mso-wrap-style:square;mso-wrap-distance-left:9pt;mso-wrap-distance-top:0;mso-wrap-distance-right:9pt;mso-wrap-distance-bottom:0;mso-position-horizontal:absolute;mso-position-horizontal-relative:text;mso-position-vertical:absolute;mso-position-vertical-relative:text" o:gfxdata="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" strokecolor="red" strokeweight=".5pt">
-                <v:stroke endarrow="block" joinstyle="miter"/>
-              </v:shape>
+              <v:group w14:anchorId="7B9EBFE3" id="Group 1" o:spid="_x0000_s1026" style="position:absolute;margin-left:289.5pt;margin-top:56.9pt;width:150pt;height:75.75pt;z-index:251663360" coordsize="19050,9620" o:gfxdata="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">
+                <v:oval id="Oval 5" o:spid="_x0000_s1027" style="position:absolute;top:5619;width:11906;height:4001;visibility:visible;mso-wrap-style:square;v-text-anchor:middle" o:gfxdata="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" filled="f" strokecolor="red" strokeweight="1pt">
+                  <v:stroke joinstyle="miter"/>
+                </v:oval>
+                <v:shapetype id="_x0000_t32" coordsize="21600,21600" o:spt="32" o:oned="t" path="m,l21600,21600e" filled="f">
+                  <v:path arrowok="t" fillok="f" o:connecttype="none"/>
+                  <o:lock v:ext="edit" shapetype="t"/>
+                </v:shapetype>
+                <v:shape id="Straight Arrow Connector 4" o:spid="_x0000_s1028" type="#_x0000_t32" style="position:absolute;left:10858;width:8192;height:5810;flip:x;visibility:visible;mso-wrap-style:square" o:connectortype="straight" o:gfxdata="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" strokecolor="red" strokeweight=".5pt">
+                  <v:stroke endarrow="block" joinstyle="miter"/>
+                </v:shape>
+              </v:group>
             </w:pict>
           </mc:Fallback>
         </mc:AlternateContent>
       </w:r>
       <w:r>
-        <w:rPr>
-          <w:noProof/>
-        </w:rPr>
-        <mc:AlternateContent>
-          <mc:Choice Requires="wps">
-            <w:drawing>
-              <wp:anchor distT="0" distB="0" distL="114300" distR="114300" simplePos="0" relativeHeight="251662336" behindDoc="0" locked="0" layoutInCell="1" allowOverlap="1" wp14:anchorId="3136CA26" wp14:editId="1DF5DCCA">
-                <wp:simplePos x="0" y="0"/>
-                <wp:positionH relativeFrom="column">
-                  <wp:posOffset>3686175</wp:posOffset>
-                </wp:positionH>
-                <wp:positionV relativeFrom="paragraph">
-                  <wp:posOffset>892810</wp:posOffset>
-                </wp:positionV>
-                <wp:extent cx="1190625" cy="400050"/>
-                <wp:effectExtent l="0" t="0" r="28575" b="19050"/>
-                <wp:wrapNone/>
-                <wp:docPr id="5" name="Oval 5"/>
-                <wp:cNvGraphicFramePr/>
-                <a:graphic xmlns:a="http://schemas.openxmlformats.org/drawingml/2006/main">
-                  <a:graphicData uri="http://schemas.microsoft.com/office/word/2010/wordprocessingShape">
-                    <wps:wsp>
-                      <wps:cNvSpPr/>
-                      <wps:spPr>
-                        <a:xfrm>
-                          <a:off x="0" y="0"/>
-                          <a:ext cx="1190625" cy="400050"/>
-                        </a:xfrm>
-                        <a:prstGeom prst="ellipse">
-                          <a:avLst/>
-                        </a:prstGeom>
-                        <a:noFill/>
-                        <a:ln>
-                          <a:solidFill>
-                            <a:srgbClr val="FF0000"/>
-                          </a:solidFill>
-                        </a:ln>
-                      </wps:spPr>
-                      <wps:style>
-                        <a:lnRef idx="2">
-                          <a:schemeClr val="accent1">
-                            <a:shade val="50000"/>
-                          </a:schemeClr>
-                        </a:lnRef>
-                        <a:fillRef idx="1">
-                          <a:schemeClr val="accent1"/>
-                        </a:fillRef>
-                        <a:effectRef idx="0">
-                          <a:schemeClr val="accent1"/>
-                        </a:effectRef>
-                        <a:fontRef idx="minor">
-                          <a:schemeClr val="lt1"/>
-                        </a:fontRef>
-                      </wps:style>
-                      <wps:bodyPr rot="0" spcFirstLastPara="0" vertOverflow="overflow" horzOverflow="overflow" vert="horz" wrap="square" lIns="91440" tIns="45720" rIns="91440" bIns="45720" numCol="1" spcCol="0" rtlCol="0" fromWordArt="0" anchor="ctr" anchorCtr="0" forceAA="0" compatLnSpc="1">
-                        <a:prstTxWarp prst="textNoShape">
-                          <a:avLst/>
-                        </a:prstTxWarp>
-                        <a:noAutofit/>
-                      </wps:bodyPr>
-                    </wps:wsp>
-                  </a:graphicData>
-                </a:graphic>
-                <wp14:sizeRelV relativeFrom="margin">
-                  <wp14:pctHeight>0</wp14:pctHeight>
-                </wp14:sizeRelV>
-              </wp:anchor>
-            </w:drawing>
-          </mc:Choice>
-          <mc:Fallback>
-            <w:pict>
-              <v:oval w14:anchorId="65D4237C" id="Oval 5" o:spid="_x0000_s1026" style="position:absolute;margin-left:290.25pt;margin-top:70.3pt;width:93.75pt;height:31.5pt;z-index:251662336;visibility:visible;mso-wrap-style:square;mso-height-percent:0;mso-wrap-distance-left:9pt;mso-wrap-distance-top:0;mso-wrap-distance-right:9pt;mso-wrap-distance-bottom:0;mso-position-horizontal:absolute;mso-position-horizontal-relative:text;mso-position-vertical:absolute;mso-position-vertical-relative:text;mso-height-percent:0;mso-height-relative:margin;v-text-anchor:middle" o:gfxdata="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" filled="f" strokecolor="red" strokeweight="1pt">
-                <v:stroke joinstyle="miter"/>
-              </v:oval>
-            </w:pict>
-          </mc:Fallback>
-        </mc:AlternateContent>
+        <w:t xml:space="preserve">* DO NOT install Arduino using Windows App Store, just download the regular Windows installer (or ZIP) and </w:t>
       </w:r>
       <w:r>
         <w:rPr>
@@ -259,7 +265,7 @@
                     <pic:cNvPicPr/>
                   </pic:nvPicPr>
                   <pic:blipFill>
-                    <a:blip r:embed="rId8"/>
+                    <a:blip r:embed="rId9"/>
                     <a:stretch>
                       <a:fillRect/>
                     </a:stretch>
@@ -287,7 +293,7 @@
       <w:r>
         <w:t xml:space="preserve">1. Go to </w:t>
       </w:r>
-      <w:hyperlink r:id="rId9" w:history="1">
+      <w:hyperlink r:id="rId10" w:history="1">
         <w:r>
           <w:t>https://github.com/semoyerVT/electronicsGuide</w:t>
         </w:r>
@@ -306,15 +312,7 @@
         <w:spacing w:after="0" w:line="240" w:lineRule="auto"/>
       </w:pPr>
       <w:r>
-        <w:t>2. Once unzipped, double click the solution file (.</w:t>
-      </w:r>
-      <w:proofErr w:type="spellStart"/>
-      <w:r>
-        <w:t>sln</w:t>
-      </w:r>
-      <w:proofErr w:type="spellEnd"/>
-      <w:r>
-        <w:t>) in the App folder and it should open up in Visual Studio (or go to Visual Studio, and open that solution that way). </w:t>
+        <w:t>2. Once unzipped, double click the solution file (.sln) in the App folder and it should open up in Visual Studio (or go to Visual Studio, and open that solution that way). </w:t>
       </w:r>
     </w:p>
     <w:p>
@@ -949,6 +947,41 @@
     <w:semiHidden/>
     <w:unhideWhenUsed/>
   </w:style>
+  <w:style w:type="character" w:styleId="Hyperlink">
+    <w:name w:val="Hyperlink"/>
+    <w:basedOn w:val="DefaultParagraphFont"/>
+    <w:uiPriority w:val="99"/>
+    <w:unhideWhenUsed/>
+    <w:rsid w:val="00810C49"/>
+    <w:rPr>
+      <w:color w:val="0563C1" w:themeColor="hyperlink"/>
+      <w:u w:val="single"/>
+    </w:rPr>
+  </w:style>
+  <w:style w:type="character" w:styleId="UnresolvedMention">
+    <w:name w:val="Unresolved Mention"/>
+    <w:basedOn w:val="DefaultParagraphFont"/>
+    <w:uiPriority w:val="99"/>
+    <w:semiHidden/>
+    <w:unhideWhenUsed/>
+    <w:rsid w:val="00810C49"/>
+    <w:rPr>
+      <w:color w:val="605E5C"/>
+      <w:shd w:val="clear" w:color="auto" w:fill="E1DFDD"/>
+    </w:rPr>
+  </w:style>
+  <w:style w:type="character" w:styleId="FollowedHyperlink">
+    <w:name w:val="FollowedHyperlink"/>
+    <w:basedOn w:val="DefaultParagraphFont"/>
+    <w:uiPriority w:val="99"/>
+    <w:semiHidden/>
+    <w:unhideWhenUsed/>
+    <w:rsid w:val="00810C49"/>
+    <w:rPr>
+      <w:color w:val="954F72" w:themeColor="followedHyperlink"/>
+      <w:u w:val="single"/>
+    </w:rPr>
+  </w:style>
 </w:styles>
 </file>
 

</xml_diff>